<commit_message>
[FIX] Validacion REPO v1.2: Ajustes Generales + CFA
</commit_message>
<xml_diff>
--- a/fuentes/CF2_13530492_DU.docx
+++ b/fuentes/CF2_13530492_DU.docx
@@ -552,7 +552,7 @@
             </w:rPr>
             <w:fldChar w:fldCharType="separate"/>
           </w:r>
-          <w:hyperlink w:anchor="_Toc180501012" w:history="1">
+          <w:hyperlink w:anchor="_Toc181699747" w:history="1">
             <w:r>
               <w:rPr>
                 <w:rStyle w:val="Hipervnculo"/>
@@ -579,7 +579,7 @@
                 <w:noProof/>
                 <w:webHidden/>
               </w:rPr>
-              <w:instrText xml:space="preserve"> PAGEREF _Toc180501012 \h </w:instrText>
+              <w:instrText xml:space="preserve"> PAGEREF _Toc181699747 \h </w:instrText>
             </w:r>
             <w:r>
               <w:rPr>
@@ -626,7 +626,7 @@
               <w14:ligatures w14:val="none"/>
             </w:rPr>
           </w:pPr>
-          <w:hyperlink w:anchor="_Toc180501013" w:history="1">
+          <w:hyperlink w:anchor="_Toc181699748" w:history="1">
             <w:r>
               <w:rPr>
                 <w:rStyle w:val="Hipervnculo"/>
@@ -671,7 +671,7 @@
                 <w:noProof/>
                 <w:webHidden/>
               </w:rPr>
-              <w:instrText xml:space="preserve"> PAGEREF _Toc180501013 \h </w:instrText>
+              <w:instrText xml:space="preserve"> PAGEREF _Toc181699748 \h </w:instrText>
             </w:r>
             <w:r>
               <w:rPr>
@@ -716,7 +716,7 @@
               <w14:ligatures w14:val="none"/>
             </w:rPr>
           </w:pPr>
-          <w:hyperlink w:anchor="_Toc180501014" w:history="1">
+          <w:hyperlink w:anchor="_Toc181699749" w:history="1">
             <w:r>
               <w:rPr>
                 <w:rStyle w:val="Hipervnculo"/>
@@ -761,7 +761,7 @@
               <w:rPr>
                 <w:webHidden/>
               </w:rPr>
-              <w:instrText xml:space="preserve"> PAGEREF _Toc180501014 \h </w:instrText>
+              <w:instrText xml:space="preserve"> PAGEREF _Toc181699749 \h </w:instrText>
             </w:r>
             <w:r>
               <w:rPr>
@@ -802,7 +802,7 @@
               <w14:ligatures w14:val="none"/>
             </w:rPr>
           </w:pPr>
-          <w:hyperlink w:anchor="_Toc180501015" w:history="1">
+          <w:hyperlink w:anchor="_Toc181699750" w:history="1">
             <w:r>
               <w:rPr>
                 <w:rStyle w:val="Hipervnculo"/>
@@ -847,7 +847,7 @@
               <w:rPr>
                 <w:webHidden/>
               </w:rPr>
-              <w:instrText xml:space="preserve"> PAGEREF _Toc180501015 \h </w:instrText>
+              <w:instrText xml:space="preserve"> PAGEREF _Toc181699750 \h </w:instrText>
             </w:r>
             <w:r>
               <w:rPr>
@@ -890,7 +890,7 @@
               <w14:ligatures w14:val="none"/>
             </w:rPr>
           </w:pPr>
-          <w:hyperlink w:anchor="_Toc180501016" w:history="1">
+          <w:hyperlink w:anchor="_Toc181699751" w:history="1">
             <w:r>
               <w:rPr>
                 <w:rStyle w:val="Hipervnculo"/>
@@ -935,7 +935,7 @@
                 <w:noProof/>
                 <w:webHidden/>
               </w:rPr>
-              <w:instrText xml:space="preserve"> PAGEREF _Toc180501016 \h </w:instrText>
+              <w:instrText xml:space="preserve"> PAGEREF _Toc181699751 \h </w:instrText>
             </w:r>
             <w:r>
               <w:rPr>
@@ -980,7 +980,7 @@
               <w14:ligatures w14:val="none"/>
             </w:rPr>
           </w:pPr>
-          <w:hyperlink w:anchor="_Toc180501018" w:history="1">
+          <w:hyperlink w:anchor="_Toc181699753" w:history="1">
             <w:r>
               <w:rPr>
                 <w:rStyle w:val="Hipervnculo"/>
@@ -1025,7 +1025,7 @@
               <w:rPr>
                 <w:webHidden/>
               </w:rPr>
-              <w:instrText xml:space="preserve"> PAGEREF _Toc180501018 \h </w:instrText>
+              <w:instrText xml:space="preserve"> PAGEREF _Toc181699753 \h </w:instrText>
             </w:r>
             <w:r>
               <w:rPr>
@@ -1066,7 +1066,7 @@
               <w14:ligatures w14:val="none"/>
             </w:rPr>
           </w:pPr>
-          <w:hyperlink w:anchor="_Toc180501019" w:history="1">
+          <w:hyperlink w:anchor="_Toc181699754" w:history="1">
             <w:r>
               <w:rPr>
                 <w:rStyle w:val="Hipervnculo"/>
@@ -1111,7 +1111,7 @@
               <w:rPr>
                 <w:webHidden/>
               </w:rPr>
-              <w:instrText xml:space="preserve"> PAGEREF _Toc180501019 \h </w:instrText>
+              <w:instrText xml:space="preserve"> PAGEREF _Toc181699754 \h </w:instrText>
             </w:r>
             <w:r>
               <w:rPr>
@@ -1152,7 +1152,7 @@
               <w14:ligatures w14:val="none"/>
             </w:rPr>
           </w:pPr>
-          <w:hyperlink w:anchor="_Toc180501020" w:history="1">
+          <w:hyperlink w:anchor="_Toc181699755" w:history="1">
             <w:r>
               <w:rPr>
                 <w:rStyle w:val="Hipervnculo"/>
@@ -1197,7 +1197,7 @@
               <w:rPr>
                 <w:webHidden/>
               </w:rPr>
-              <w:instrText xml:space="preserve"> PAGEREF _Toc180501020 \h </w:instrText>
+              <w:instrText xml:space="preserve"> PAGEREF _Toc181699755 \h </w:instrText>
             </w:r>
             <w:r>
               <w:rPr>
@@ -1238,7 +1238,7 @@
               <w14:ligatures w14:val="none"/>
             </w:rPr>
           </w:pPr>
-          <w:hyperlink w:anchor="_Toc180501021" w:history="1">
+          <w:hyperlink w:anchor="_Toc181699756" w:history="1">
             <w:r>
               <w:rPr>
                 <w:rStyle w:val="Hipervnculo"/>
@@ -1283,7 +1283,7 @@
               <w:rPr>
                 <w:webHidden/>
               </w:rPr>
-              <w:instrText xml:space="preserve"> PAGEREF _Toc180501021 \h </w:instrText>
+              <w:instrText xml:space="preserve"> PAGEREF _Toc181699756 \h </w:instrText>
             </w:r>
             <w:r>
               <w:rPr>
@@ -1324,7 +1324,7 @@
               <w14:ligatures w14:val="none"/>
             </w:rPr>
           </w:pPr>
-          <w:hyperlink w:anchor="_Toc180501022" w:history="1">
+          <w:hyperlink w:anchor="_Toc181699757" w:history="1">
             <w:r>
               <w:rPr>
                 <w:rStyle w:val="Hipervnculo"/>
@@ -1369,7 +1369,7 @@
               <w:rPr>
                 <w:webHidden/>
               </w:rPr>
-              <w:instrText xml:space="preserve"> PAGEREF _Toc180501022 \h </w:instrText>
+              <w:instrText xml:space="preserve"> PAGEREF _Toc181699757 \h </w:instrText>
             </w:r>
             <w:r>
               <w:rPr>
@@ -1410,7 +1410,7 @@
               <w14:ligatures w14:val="none"/>
             </w:rPr>
           </w:pPr>
-          <w:hyperlink w:anchor="_Toc180501023" w:history="1">
+          <w:hyperlink w:anchor="_Toc181699758" w:history="1">
             <w:r>
               <w:rPr>
                 <w:rStyle w:val="Hipervnculo"/>
@@ -1455,7 +1455,7 @@
               <w:rPr>
                 <w:webHidden/>
               </w:rPr>
-              <w:instrText xml:space="preserve"> PAGEREF _Toc180501023 \h </w:instrText>
+              <w:instrText xml:space="preserve"> PAGEREF _Toc181699758 \h </w:instrText>
             </w:r>
             <w:r>
               <w:rPr>
@@ -1496,7 +1496,7 @@
               <w14:ligatures w14:val="none"/>
             </w:rPr>
           </w:pPr>
-          <w:hyperlink w:anchor="_Toc180501024" w:history="1">
+          <w:hyperlink w:anchor="_Toc181699759" w:history="1">
             <w:r>
               <w:rPr>
                 <w:rStyle w:val="Hipervnculo"/>
@@ -1541,7 +1541,7 @@
               <w:rPr>
                 <w:webHidden/>
               </w:rPr>
-              <w:instrText xml:space="preserve"> PAGEREF _Toc180501024 \h </w:instrText>
+              <w:instrText xml:space="preserve"> PAGEREF _Toc181699759 \h </w:instrText>
             </w:r>
             <w:r>
               <w:rPr>
@@ -1584,7 +1584,7 @@
               <w14:ligatures w14:val="none"/>
             </w:rPr>
           </w:pPr>
-          <w:hyperlink w:anchor="_Toc180501025" w:history="1">
+          <w:hyperlink w:anchor="_Toc181699760" w:history="1">
             <w:r>
               <w:rPr>
                 <w:rStyle w:val="Hipervnculo"/>
@@ -1629,7 +1629,7 @@
                 <w:noProof/>
                 <w:webHidden/>
               </w:rPr>
-              <w:instrText xml:space="preserve"> PAGEREF _Toc180501025 \h </w:instrText>
+              <w:instrText xml:space="preserve"> PAGEREF _Toc181699760 \h </w:instrText>
             </w:r>
             <w:r>
               <w:rPr>
@@ -1649,7 +1649,7 @@
                 <w:noProof/>
                 <w:webHidden/>
               </w:rPr>
-              <w:t>17</w:t>
+              <w:t>16</w:t>
             </w:r>
             <w:r>
               <w:rPr>
@@ -1676,7 +1676,7 @@
               <w14:ligatures w14:val="none"/>
             </w:rPr>
           </w:pPr>
-          <w:hyperlink w:anchor="_Toc180501026" w:history="1">
+          <w:hyperlink w:anchor="_Toc181699761" w:history="1">
             <w:r>
               <w:rPr>
                 <w:rStyle w:val="Hipervnculo"/>
@@ -1721,7 +1721,7 @@
                 <w:noProof/>
                 <w:webHidden/>
               </w:rPr>
-              <w:instrText xml:space="preserve"> PAGEREF _Toc180501026 \h </w:instrText>
+              <w:instrText xml:space="preserve"> PAGEREF _Toc181699761 \h </w:instrText>
             </w:r>
             <w:r>
               <w:rPr>
@@ -1741,7 +1741,7 @@
                 <w:noProof/>
                 <w:webHidden/>
               </w:rPr>
-              <w:t>20</w:t>
+              <w:t>19</w:t>
             </w:r>
             <w:r>
               <w:rPr>
@@ -1766,7 +1766,7 @@
               <w14:ligatures w14:val="none"/>
             </w:rPr>
           </w:pPr>
-          <w:hyperlink w:anchor="_Toc180501029" w:history="1">
+          <w:hyperlink w:anchor="_Toc181699764" w:history="1">
             <w:r>
               <w:rPr>
                 <w:rStyle w:val="Hipervnculo"/>
@@ -1811,7 +1811,7 @@
               <w:rPr>
                 <w:webHidden/>
               </w:rPr>
-              <w:instrText xml:space="preserve"> PAGEREF _Toc180501029 \h </w:instrText>
+              <w:instrText xml:space="preserve"> PAGEREF _Toc181699764 \h </w:instrText>
             </w:r>
             <w:r>
               <w:rPr>
@@ -1828,7 +1828,7 @@
               <w:rPr>
                 <w:webHidden/>
               </w:rPr>
-              <w:t>21</w:t>
+              <w:t>20</w:t>
             </w:r>
             <w:r>
               <w:rPr>
@@ -1852,7 +1852,7 @@
               <w14:ligatures w14:val="none"/>
             </w:rPr>
           </w:pPr>
-          <w:hyperlink w:anchor="_Toc180501030" w:history="1">
+          <w:hyperlink w:anchor="_Toc181699765" w:history="1">
             <w:r>
               <w:rPr>
                 <w:rStyle w:val="Hipervnculo"/>
@@ -1897,7 +1897,7 @@
               <w:rPr>
                 <w:webHidden/>
               </w:rPr>
-              <w:instrText xml:space="preserve"> PAGEREF _Toc180501030 \h </w:instrText>
+              <w:instrText xml:space="preserve"> PAGEREF _Toc181699765 \h </w:instrText>
             </w:r>
             <w:r>
               <w:rPr>
@@ -1914,7 +1914,7 @@
               <w:rPr>
                 <w:webHidden/>
               </w:rPr>
-              <w:t>22</w:t>
+              <w:t>21</w:t>
             </w:r>
             <w:r>
               <w:rPr>
@@ -1939,7 +1939,7 @@
               <w14:ligatures w14:val="none"/>
             </w:rPr>
           </w:pPr>
-          <w:hyperlink w:anchor="_Toc180501031" w:history="1">
+          <w:hyperlink w:anchor="_Toc181699766" w:history="1">
             <w:r>
               <w:rPr>
                 <w:rStyle w:val="Hipervnculo"/>
@@ -1966,7 +1966,7 @@
                 <w:noProof/>
                 <w:webHidden/>
               </w:rPr>
-              <w:instrText xml:space="preserve"> PAGEREF _Toc180501031 \h </w:instrText>
+              <w:instrText xml:space="preserve"> PAGEREF _Toc181699766 \h </w:instrText>
             </w:r>
             <w:r>
               <w:rPr>
@@ -1986,7 +1986,7 @@
                 <w:noProof/>
                 <w:webHidden/>
               </w:rPr>
-              <w:t>23</w:t>
+              <w:t>22</w:t>
             </w:r>
             <w:r>
               <w:rPr>
@@ -2012,7 +2012,7 @@
               <w14:ligatures w14:val="none"/>
             </w:rPr>
           </w:pPr>
-          <w:hyperlink w:anchor="_Toc180501032" w:history="1">
+          <w:hyperlink w:anchor="_Toc181699767" w:history="1">
             <w:r>
               <w:rPr>
                 <w:rStyle w:val="Hipervnculo"/>
@@ -2039,7 +2039,7 @@
                 <w:noProof/>
                 <w:webHidden/>
               </w:rPr>
-              <w:instrText xml:space="preserve"> PAGEREF _Toc180501032 \h </w:instrText>
+              <w:instrText xml:space="preserve"> PAGEREF _Toc181699767 \h </w:instrText>
             </w:r>
             <w:r>
               <w:rPr>
@@ -2059,7 +2059,7 @@
                 <w:noProof/>
                 <w:webHidden/>
               </w:rPr>
-              <w:t>24</w:t>
+              <w:t>23</w:t>
             </w:r>
             <w:r>
               <w:rPr>
@@ -2085,7 +2085,7 @@
               <w14:ligatures w14:val="none"/>
             </w:rPr>
           </w:pPr>
-          <w:hyperlink w:anchor="_Toc180501033" w:history="1">
+          <w:hyperlink w:anchor="_Toc181699768" w:history="1">
             <w:r>
               <w:rPr>
                 <w:rStyle w:val="Hipervnculo"/>
@@ -2113,7 +2113,7 @@
                 <w:noProof/>
                 <w:webHidden/>
               </w:rPr>
-              <w:instrText xml:space="preserve"> PAGEREF _Toc180501033 \h </w:instrText>
+              <w:instrText xml:space="preserve"> PAGEREF _Toc181699768 \h </w:instrText>
             </w:r>
             <w:r>
               <w:rPr>
@@ -2133,7 +2133,7 @@
                 <w:noProof/>
                 <w:webHidden/>
               </w:rPr>
-              <w:t>25</w:t>
+              <w:t>24</w:t>
             </w:r>
             <w:r>
               <w:rPr>
@@ -2159,7 +2159,7 @@
               <w14:ligatures w14:val="none"/>
             </w:rPr>
           </w:pPr>
-          <w:hyperlink w:anchor="_Toc180501034" w:history="1">
+          <w:hyperlink w:anchor="_Toc181699769" w:history="1">
             <w:r>
               <w:rPr>
                 <w:rStyle w:val="Hipervnculo"/>
@@ -2186,7 +2186,7 @@
                 <w:noProof/>
                 <w:webHidden/>
               </w:rPr>
-              <w:instrText xml:space="preserve"> PAGEREF _Toc180501034 \h </w:instrText>
+              <w:instrText xml:space="preserve"> PAGEREF _Toc181699769 \h </w:instrText>
             </w:r>
             <w:r>
               <w:rPr>
@@ -2206,7 +2206,7 @@
                 <w:noProof/>
                 <w:webHidden/>
               </w:rPr>
-              <w:t>26</w:t>
+              <w:t>25</w:t>
             </w:r>
             <w:r>
               <w:rPr>
@@ -2262,7 +2262,7 @@
         </w:numPr>
         <w:ind w:left="1068"/>
       </w:pPr>
-      <w:bookmarkStart w:id="0" w:name="_Toc180501012"/>
+      <w:bookmarkStart w:id="0" w:name="_Toc181699747"/>
       <w:r>
         <w:lastRenderedPageBreak/>
         <w:t>Introducción</w:t>
@@ -2452,7 +2452,7 @@
       <w:pPr>
         <w:pStyle w:val="Ttulo1"/>
       </w:pPr>
-      <w:bookmarkStart w:id="1" w:name="_Toc180501013"/>
+      <w:bookmarkStart w:id="1" w:name="_Toc181699748"/>
       <w:r>
         <w:lastRenderedPageBreak/>
         <w:t>La comunicación</w:t>
@@ -2463,7 +2463,7 @@
       <w:pPr>
         <w:pStyle w:val="Ttulo2"/>
       </w:pPr>
-      <w:bookmarkStart w:id="2" w:name="_Toc180501014"/>
+      <w:bookmarkStart w:id="2" w:name="_Toc181699749"/>
       <w:r>
         <w:t>Conceptualización</w:t>
       </w:r>
@@ -2538,6 +2538,14 @@
       </w:r>
     </w:p>
     <w:p>
+      <w:pPr>
+        <w:jc w:val="center"/>
+      </w:pPr>
+      <w:r>
+        <w:t>Fuente: SENA</w:t>
+      </w:r>
+    </w:p>
+    <w:p>
       <w:r>
         <w:t>Según el Diccionario de la Real Academia Española de la Lengua, comunicación es:</w:t>
       </w:r>
@@ -2598,7 +2606,13 @@
     </w:p>
     <w:p>
       <w:r>
-        <w:t>El acto comunicativo genera una retroalimentación o respuesta por parte del receptor, que va desde un silencio, un gesto, hasta una nueva comunicación de pensamientos a través del lenguaje. En la dinámica del proceso comunicativo, los protagonistas intercambian constantemente los roles (emisor receptor).</w:t>
+        <w:t>El acto comunicativo genera una retroalimentación o respuesta por parte del receptor, que va desde un silencio, un gesto, hasta una nueva comunicación de pensamientos a través del lenguaje. En la dinámica del proceso comunicativo, los protagonistas intercambian constantemente los roles (emisor</w:t>
+      </w:r>
+      <w:r>
+        <w:t>,</w:t>
+      </w:r>
+      <w:r>
+        <w:t xml:space="preserve"> receptor).</w:t>
       </w:r>
     </w:p>
     <w:p>
@@ -2610,7 +2624,7 @@
       <w:pPr>
         <w:pStyle w:val="Ttulo2"/>
       </w:pPr>
-      <w:bookmarkStart w:id="3" w:name="_Toc180501015"/>
+      <w:bookmarkStart w:id="3" w:name="_Toc181699750"/>
       <w:r>
         <w:lastRenderedPageBreak/>
         <w:t>Comunicación exitosa: cualidades personales</w:t>
@@ -2768,7 +2782,7 @@
       <w:pPr>
         <w:pStyle w:val="Ttulo1"/>
       </w:pPr>
-      <w:bookmarkStart w:id="4" w:name="_Toc180501016"/>
+      <w:bookmarkStart w:id="4" w:name="_Toc181699751"/>
       <w:r>
         <w:lastRenderedPageBreak/>
         <w:t>Tipos de comunicación</w:t>
@@ -2821,17 +2835,19 @@
         </w:rPr>
       </w:pPr>
       <w:bookmarkStart w:id="5" w:name="_Toc180501017"/>
+      <w:bookmarkStart w:id="6" w:name="_Toc181699752"/>
       <w:bookmarkEnd w:id="5"/>
+      <w:bookmarkEnd w:id="6"/>
     </w:p>
     <w:p>
       <w:pPr>
         <w:pStyle w:val="Ttulo2"/>
       </w:pPr>
-      <w:bookmarkStart w:id="6" w:name="_Toc180501018"/>
+      <w:bookmarkStart w:id="7" w:name="_Toc181699753"/>
       <w:r>
         <w:t>La comunicación verbal o lingüística</w:t>
       </w:r>
-      <w:bookmarkEnd w:id="6"/>
+      <w:bookmarkEnd w:id="7"/>
     </w:p>
     <w:p>
       <w:r>
@@ -2849,7 +2865,13 @@
     </w:p>
     <w:p>
       <w:r>
-        <w:t>A través de signos orales, las palabras habladas, que representa el lenguaje articulado, son sonidos estructurados que dan lugar a las sílabas, palabras y oraciones con las que el ser humano se comunica con los demás.</w:t>
+        <w:t>A través de signos orales, las palabras habladas, que representa</w:t>
+      </w:r>
+      <w:r>
+        <w:t>n</w:t>
+      </w:r>
+      <w:r>
+        <w:t xml:space="preserve"> el lenguaje articulado, son sonidos estructurados que dan lugar a las sílabas, palabras y oraciones con las que el ser humano se comunica con los demás.</w:t>
       </w:r>
     </w:p>
     <w:p>
@@ -2877,12 +2899,12 @@
       <w:pPr>
         <w:pStyle w:val="Ttulo2"/>
       </w:pPr>
-      <w:bookmarkStart w:id="7" w:name="_Toc180501019"/>
+      <w:bookmarkStart w:id="8" w:name="_Toc181699754"/>
       <w:r>
         <w:lastRenderedPageBreak/>
         <w:t>Comunicación escrita</w:t>
       </w:r>
-      <w:bookmarkEnd w:id="7"/>
+      <w:bookmarkEnd w:id="8"/>
     </w:p>
     <w:p>
       <w:r>
@@ -3118,7 +3140,13 @@
               </w:numPr>
             </w:pPr>
             <w:r>
-              <w:t>El mensaje no queda registrado y puede ser tergiversado o alterado más fácil.</w:t>
+              <w:t>El mensaje no queda registrado y puede ser tergiversado o alterado más fácil</w:t>
+            </w:r>
+            <w:r>
+              <w:t>mente</w:t>
+            </w:r>
+            <w:r>
+              <w:t>.</w:t>
             </w:r>
           </w:p>
           <w:p>
@@ -3244,16 +3272,23 @@
         </w:tc>
       </w:tr>
     </w:tbl>
-    <w:p/>
+    <w:p>
+      <w:pPr>
+        <w:jc w:val="center"/>
+      </w:pPr>
+      <w:r>
+        <w:t>Fuente: SENA</w:t>
+      </w:r>
+    </w:p>
     <w:p>
       <w:pPr>
         <w:pStyle w:val="Ttulo2"/>
       </w:pPr>
-      <w:bookmarkStart w:id="8" w:name="_Toc180501020"/>
+      <w:bookmarkStart w:id="9" w:name="_Toc181699755"/>
       <w:r>
         <w:t>Principios básicos en la comunicación verbal</w:t>
       </w:r>
-      <w:bookmarkEnd w:id="8"/>
+      <w:bookmarkEnd w:id="9"/>
     </w:p>
     <w:p>
       <w:pPr>
@@ -3408,11 +3443,11 @@
       <w:pPr>
         <w:pStyle w:val="Ttulo2"/>
       </w:pPr>
-      <w:bookmarkStart w:id="9" w:name="_Toc180501021"/>
+      <w:bookmarkStart w:id="10" w:name="_Toc181699756"/>
       <w:r>
         <w:t>La comunicación no verbal</w:t>
       </w:r>
-      <w:bookmarkEnd w:id="9"/>
+      <w:bookmarkEnd w:id="10"/>
     </w:p>
     <w:p>
       <w:pPr>
@@ -3424,12 +3459,24 @@
         <w:rPr>
           <w:lang w:val="es-419" w:eastAsia="es-CO"/>
         </w:rPr>
-        <w:t>En el acto comunicativo la comunicación no verbal, es decir, expresiones faciales, posturas, miradas, sonrisa, llanto, tono y timbre de voz, según Mehrabian (2009), representa el 80</w:t>
+        <w:t>En el acto comunicativo</w:t>
       </w:r>
       <w:r>
         <w:rPr>
           <w:lang w:val="es-419" w:eastAsia="es-CO"/>
         </w:rPr>
+        <w:t>,</w:t>
+      </w:r>
+      <w:r>
+        <w:rPr>
+          <w:lang w:val="es-419" w:eastAsia="es-CO"/>
+        </w:rPr>
+        <w:t xml:space="preserve"> la comunicación no verbal, es decir, expresiones faciales, posturas, miradas, sonrisa, llanto, tono y timbre de voz, según Mehrabian (2009), representa el 80</w:t>
+      </w:r>
+      <w:r>
+        <w:rPr>
+          <w:lang w:val="es-419" w:eastAsia="es-CO"/>
+        </w:rPr>
         <w:t xml:space="preserve"> </w:t>
       </w:r>
       <w:r>
@@ -3449,19 +3496,31 @@
         <w:rPr>
           <w:lang w:val="es-419" w:eastAsia="es-CO"/>
         </w:rPr>
-        <w:t>El auto conocimiento, el reconocimiento y manejo emocional que se tenga, son pilares de una comunicación asertiva.</w:t>
-      </w:r>
-    </w:p>
-    <w:p>
-      <w:pPr>
+        <w:t xml:space="preserve">El autoconocimiento, el reconocimiento y </w:t>
+      </w:r>
+      <w:r>
         <w:rPr>
           <w:lang w:val="es-419" w:eastAsia="es-CO"/>
         </w:rPr>
-      </w:pPr>
+        <w:t xml:space="preserve">el </w:t>
+      </w:r>
       <w:r>
         <w:rPr>
           <w:lang w:val="es-419" w:eastAsia="es-CO"/>
         </w:rPr>
+        <w:t>manejo emocional que se tenga, son pilares de una comunicación asertiva.</w:t>
+      </w:r>
+    </w:p>
+    <w:p>
+      <w:pPr>
+        <w:rPr>
+          <w:lang w:val="es-419" w:eastAsia="es-CO"/>
+        </w:rPr>
+      </w:pPr>
+      <w:r>
+        <w:rPr>
+          <w:lang w:val="es-419" w:eastAsia="es-CO"/>
+        </w:rPr>
         <w:t>El lenguaje no verbal proporciona pistas sobre el pensar y el sentir del otro, ya que proyectan una emoción que no puede poner en palabras.</w:t>
       </w:r>
     </w:p>
@@ -3475,13 +3534,51 @@
         <w:rPr>
           <w:lang w:val="es-419" w:eastAsia="es-CO"/>
         </w:rPr>
-        <w:t>Esta lectura le da herramientas para mantener o modificar la dinámica de la interacción. El contacto visual, es un elemento que consolida las relaciones interpersonales. Refiere que una mirada fija, se interpreta como signo de cariño o simpatía. Por el contrario, si se evade el contacto visual se llega a la conclusión que no es aceptado, que no es del agrado, que es antipático, o simplemente que es una manifestación de timidez. Ahora bien, si el contacto visual es muy fijo y frío, puede ser leído como un indicador de agresividad.</w:t>
+        <w:t>Esta lectura le da herramientas para mantener o modificar la dinámica de la interacción. El contacto visual</w:t>
+      </w:r>
+      <w:r>
+        <w:rPr>
+          <w:lang w:val="es-419" w:eastAsia="es-CO"/>
+        </w:rPr>
+        <w:t xml:space="preserve"> </w:t>
+      </w:r>
+      <w:r>
+        <w:rPr>
+          <w:lang w:val="es-419" w:eastAsia="es-CO"/>
+        </w:rPr>
+        <w:t>es un elemento que consolida las relaciones interpersonales. Refiere que una mirada fija, se interpreta como signo de cariño o simpatía. Por el contrario, si se evade el contacto visual se llega a la conclusión</w:t>
+      </w:r>
+      <w:r>
+        <w:rPr>
+          <w:lang w:val="es-419" w:eastAsia="es-CO"/>
+        </w:rPr>
+        <w:t xml:space="preserve"> de</w:t>
+      </w:r>
+      <w:r>
+        <w:rPr>
+          <w:lang w:val="es-419" w:eastAsia="es-CO"/>
+        </w:rPr>
+        <w:t xml:space="preserve"> que no es aceptado, que no es del agrado, que es antipático, o simplemente que es una manifestación de timidez. Ahora bien, si el contacto visual es muy fijo y frío, puede ser leído como un indicador de agresividad.</w:t>
       </w:r>
     </w:p>
     <w:p>
       <w:r>
         <w:lastRenderedPageBreak/>
-        <w:t>Por lo anterior, se debe tener mucho cuidado con el lenguaje no verbal que se acostumbra a emplear en la atención a los clientes; estos simples detalles pueden consolidar una transacción o por el contrario romper una relación comercial.</w:t>
+        <w:t xml:space="preserve">Por lo anterior, se debe tener mucho cuidado con el lenguaje no verbal que se acostumbra a emplear en la atención a los clientes; estos simples detalles pueden consolidar una transacción </w:t>
+      </w:r>
+      <w:proofErr w:type="gramStart"/>
+      <w:r>
+        <w:t>o</w:t>
+      </w:r>
+      <w:proofErr w:type="gramEnd"/>
+      <w:r>
+        <w:t xml:space="preserve"> por el contrario</w:t>
+      </w:r>
+      <w:r>
+        <w:t>,</w:t>
+      </w:r>
+      <w:r>
+        <w:t xml:space="preserve"> romper una relación comercial.</w:t>
       </w:r>
     </w:p>
     <w:p>
@@ -3559,11 +3656,11 @@
       <w:pPr>
         <w:pStyle w:val="Ttulo2"/>
       </w:pPr>
-      <w:bookmarkStart w:id="10" w:name="_Toc180501022"/>
+      <w:bookmarkStart w:id="11" w:name="_Toc181699757"/>
       <w:r>
         <w:t>Comunicación asertiva</w:t>
       </w:r>
-      <w:bookmarkEnd w:id="10"/>
+      <w:bookmarkEnd w:id="11"/>
     </w:p>
     <w:p>
       <w:r>
@@ -4161,11 +4258,11 @@
       <w:pPr>
         <w:pStyle w:val="Ttulo2"/>
       </w:pPr>
-      <w:bookmarkStart w:id="11" w:name="_Toc180501023"/>
+      <w:bookmarkStart w:id="12" w:name="_Toc181699758"/>
       <w:r>
         <w:t>Escucha activa</w:t>
       </w:r>
-      <w:bookmarkEnd w:id="11"/>
+      <w:bookmarkEnd w:id="12"/>
     </w:p>
     <w:p>
       <w:pPr>
@@ -4367,11 +4464,11 @@
       <w:pPr>
         <w:pStyle w:val="Ttulo2"/>
       </w:pPr>
-      <w:bookmarkStart w:id="12" w:name="_Toc180501024"/>
+      <w:bookmarkStart w:id="13" w:name="_Toc181699759"/>
       <w:r>
         <w:t>Protocolo y etiqueta empresarial</w:t>
       </w:r>
-      <w:bookmarkEnd w:id="12"/>
+      <w:bookmarkEnd w:id="13"/>
     </w:p>
     <w:p>
       <w:r>
@@ -4424,36 +4521,12 @@
           <w:b/>
           <w:bCs/>
         </w:rPr>
-        <w:t>Relaciones públicas</w:t>
-      </w:r>
-    </w:p>
-    <w:p>
-      <w:r>
-        <w:t>Las relaciones públicas, son todas las estrategias que la empresa pone en marcha para proyectar la imagen de la entidad hacia el exterior y para las que se definen unos protocolos. Entre estas tácticas están: reuniones informativas, revista de prensa, buzón de sugerencias, pautas televisivas, páginas web, videoconferencias, entre otras. Todas estas ayudan a crear una memoria en la sociedad. Cada uno de los funcionarios se convierte en un embajador en el entorno comercial, es un portavoz de la misión, visión y políticas de la empresa. Gracias a ellas se fortalece la credibilidad, se abren mercados, se gestionan alianzas y convenios que permitan consolidar su naturaleza.</w:t>
-      </w:r>
-    </w:p>
-    <w:p>
-      <w:pPr>
-        <w:rPr>
-          <w:b/>
-          <w:bCs/>
-        </w:rPr>
-      </w:pPr>
-      <w:r>
-        <w:rPr>
-          <w:b/>
-          <w:bCs/>
-        </w:rPr>
         <w:t>Protocolo de servicios</w:t>
       </w:r>
     </w:p>
     <w:p>
       <w:r>
-        <w:t xml:space="preserve">Son todas aquellas acciones que establece la organización, para brindar una adecuada atención a los clientes; estas pautas le facilitan a la organización monitorear </w:t>
-      </w:r>
-      <w:r>
-        <w:lastRenderedPageBreak/>
-        <w:t>la interacción cliente-empresa. Para definir un estándar de servicios se debe tener en cuenta que:</w:t>
+        <w:t>Son todas aquellas acciones que establece la organización, para brindar una adecuada atención a los clientes; estas pautas le facilitan a la organización monitorear la interacción cliente-empresa. Para definir un estándar de servicios se debe tener en cuenta que:</w:t>
       </w:r>
     </w:p>
     <w:p>
@@ -4516,368 +4589,361 @@
         <w:t>El trabajo en equipo y las acciones de mejora, son elementos de éxito para la organización.</w:t>
       </w:r>
     </w:p>
+    <w:p>
+      <w:pPr>
+        <w:ind w:firstLine="0"/>
+      </w:pPr>
+    </w:p>
+    <w:p>
+      <w:pPr>
+        <w:pStyle w:val="Ttulo1"/>
+      </w:pPr>
+      <w:bookmarkStart w:id="14" w:name="_Toc181699760"/>
+      <w:r>
+        <w:lastRenderedPageBreak/>
+        <w:t>Imagen y apariencia personal (imagen profesional)</w:t>
+      </w:r>
+      <w:bookmarkEnd w:id="14"/>
+    </w:p>
+    <w:p>
+      <w:r>
+        <w:t>La imagen y la apariencia personal es el pasaporte para ingresar al mundo social y laboral. Intervienen factores como: la forma de vestir, el peinado, el lenguaje no verbal, la manera de caminar, el comportamiento y el modo en que se llevan a cabo las interrelaciones con los demás.</w:t>
+      </w:r>
+    </w:p>
+    <w:p>
+      <w:r>
+        <w:t>La imagen interna (valores, principios, creencias, conocimientos) debe estar acorde con la imagen externa (apariencia física, lenguaje corporal, presentación personal), que se transmite.</w:t>
+      </w:r>
+    </w:p>
+    <w:p>
+      <w:pPr>
+        <w:rPr>
+          <w:b/>
+          <w:bCs/>
+        </w:rPr>
+      </w:pPr>
+      <w:r>
+        <w:rPr>
+          <w:b/>
+          <w:bCs/>
+        </w:rPr>
+        <w:t>Consejos para mejorar la imagen corporal</w:t>
+      </w:r>
+    </w:p>
+    <w:p>
+      <w:pPr>
+        <w:pStyle w:val="Prrafodelista"/>
+        <w:numPr>
+          <w:ilvl w:val="0"/>
+          <w:numId w:val="33"/>
+        </w:numPr>
+        <w:rPr>
+          <w:b/>
+          <w:bCs/>
+        </w:rPr>
+      </w:pPr>
+      <w:r>
+        <w:rPr>
+          <w:b/>
+          <w:bCs/>
+        </w:rPr>
+        <w:t>Cuidar la higiene</w:t>
+      </w:r>
+    </w:p>
+    <w:p>
+      <w:pPr>
+        <w:pStyle w:val="Prrafodelista"/>
+        <w:ind w:left="1429" w:firstLine="0"/>
+      </w:pPr>
+      <w:r>
+        <w:t>Para conservar una imagen sana y saludable.</w:t>
+      </w:r>
+    </w:p>
+    <w:p>
+      <w:pPr>
+        <w:pStyle w:val="Prrafodelista"/>
+        <w:numPr>
+          <w:ilvl w:val="0"/>
+          <w:numId w:val="33"/>
+        </w:numPr>
+        <w:rPr>
+          <w:b/>
+          <w:bCs/>
+        </w:rPr>
+      </w:pPr>
+      <w:r>
+        <w:rPr>
+          <w:b/>
+          <w:bCs/>
+        </w:rPr>
+        <w:t>Seleccionar ropa cómoda</w:t>
+      </w:r>
+    </w:p>
+    <w:p>
+      <w:pPr>
+        <w:pStyle w:val="Prrafodelista"/>
+        <w:ind w:left="1429" w:firstLine="0"/>
+      </w:pPr>
+      <w:r>
+        <w:t>De corte clásico, al igual que el calzado y los demás accesorios, elegantes según la personalidad, ocasión y preferencias.</w:t>
+      </w:r>
+    </w:p>
+    <w:p>
+      <w:pPr>
+        <w:pStyle w:val="Prrafodelista"/>
+        <w:numPr>
+          <w:ilvl w:val="0"/>
+          <w:numId w:val="33"/>
+        </w:numPr>
+        <w:rPr>
+          <w:b/>
+          <w:bCs/>
+        </w:rPr>
+      </w:pPr>
+      <w:r>
+        <w:rPr>
+          <w:b/>
+          <w:bCs/>
+        </w:rPr>
+        <w:t>Buenos modales</w:t>
+      </w:r>
+    </w:p>
+    <w:p>
+      <w:pPr>
+        <w:pStyle w:val="Prrafodelista"/>
+        <w:ind w:left="1429" w:firstLine="0"/>
+      </w:pPr>
+      <w:r>
+        <w:t>Tener presente siempre que los buenos modales y las normas de cortesía contribuyen al reconocimiento de la empresa y a la generación de sentido de pertenencia entre sus colaboradores:</w:t>
+      </w:r>
+    </w:p>
+    <w:p>
+      <w:pPr>
+        <w:pStyle w:val="Prrafodelista"/>
+        <w:ind w:left="1429" w:firstLine="0"/>
+        <w:jc w:val="both"/>
+      </w:pPr>
+      <w:r>
+        <w:t>La uniformidad según la identidad corporativa y su normativa. Normalmente predomina el gusto clásico, tradicional y universalmente aceptado (traje de chaqueta oscuro, camisa clara, zapato negro o azul según el color del traje, corbata para los hombres y pañuelo para las mujeres).</w:t>
+      </w:r>
+    </w:p>
+    <w:p>
+      <w:pPr>
+        <w:pStyle w:val="Prrafodelista"/>
+        <w:ind w:left="1429" w:firstLine="0"/>
+        <w:jc w:val="both"/>
+      </w:pPr>
+      <w:r>
+        <w:t>Arreglo facial: maquillaje para las mujeres, suave y discreto. En el caso de los hombres el rostro perfectamente afeitado.</w:t>
+      </w:r>
+    </w:p>
+    <w:p>
+      <w:pPr>
+        <w:pStyle w:val="Prrafodelista"/>
+        <w:ind w:left="1429" w:firstLine="0"/>
+        <w:jc w:val="both"/>
+      </w:pPr>
+      <w:r>
+        <w:lastRenderedPageBreak/>
+        <w:t>Pulcritud corporal.</w:t>
+      </w:r>
+    </w:p>
+    <w:p>
+      <w:pPr>
+        <w:pStyle w:val="Prrafodelista"/>
+        <w:ind w:left="1429" w:firstLine="0"/>
+        <w:jc w:val="both"/>
+      </w:pPr>
+      <w:r>
+        <w:t>Cabello limpio y retirado siempre del rostro, con un corte adecuado a la edad y el trabajo.</w:t>
+      </w:r>
+    </w:p>
+    <w:p>
+      <w:pPr>
+        <w:pStyle w:val="Prrafodelista"/>
+        <w:ind w:left="1429" w:firstLine="0"/>
+        <w:jc w:val="both"/>
+      </w:pPr>
+      <w:r>
+        <w:t>Accesorios: de acuerdo con la normatividad de la empresa. Usarlo de manera sobria, para conservar la elegancia.</w:t>
+      </w:r>
+    </w:p>
+    <w:p>
+      <w:pPr>
+        <w:pStyle w:val="Prrafodelista"/>
+        <w:numPr>
+          <w:ilvl w:val="0"/>
+          <w:numId w:val="33"/>
+        </w:numPr>
+        <w:rPr>
+          <w:b/>
+          <w:bCs/>
+        </w:rPr>
+      </w:pPr>
+      <w:r>
+        <w:rPr>
+          <w:b/>
+          <w:bCs/>
+        </w:rPr>
+        <w:t>La sonrisa</w:t>
+      </w:r>
+    </w:p>
+    <w:p>
+      <w:pPr>
+        <w:pStyle w:val="Prrafodelista"/>
+        <w:ind w:left="1429" w:firstLine="0"/>
+      </w:pPr>
+      <w:r>
+        <w:t>Una sonrisa puede abrir puertas. La sonrisa contagia a los clientes de alegría, positivismo, proyecta un ambiente laboral de amabilidad y buen trato. Es la antesala para iniciar una comunicación y también el toque agradable para finalizarla. Una sonrisa transmite comprensión, aceptación, complacencia. Para garantizar una hermosa sonrisa, se debe estar pendiente de una buena higiene oral.</w:t>
+      </w:r>
+    </w:p>
+    <w:p>
+      <w:pPr>
+        <w:pStyle w:val="Prrafodelista"/>
+        <w:numPr>
+          <w:ilvl w:val="0"/>
+          <w:numId w:val="33"/>
+        </w:numPr>
+        <w:rPr>
+          <w:b/>
+          <w:bCs/>
+        </w:rPr>
+      </w:pPr>
+      <w:r>
+        <w:rPr>
+          <w:b/>
+          <w:bCs/>
+        </w:rPr>
+        <w:t>La imagen en sus manos</w:t>
+      </w:r>
+    </w:p>
+    <w:p>
+      <w:pPr>
+        <w:pStyle w:val="Prrafodelista"/>
+        <w:ind w:left="1429" w:firstLine="0"/>
+      </w:pPr>
+      <w:r>
+        <w:t>Las manos son otro elemento del cuerpo, es la conexión con la piel del otro que puede comunicar cariño, respeto, familiaridad, aprecio, acogida, confianza. Las manos acompañan las palabras, se emplean para enfatizar, pero puede llegar a hacerse una lectura de autoritarismo, cuando se exagera en su uso y en la intensidad de los movimientos.</w:t>
+      </w:r>
+    </w:p>
+    <w:p>
+      <w:pPr>
+        <w:pStyle w:val="Prrafodelista"/>
+        <w:ind w:left="1429" w:firstLine="0"/>
+      </w:pPr>
+      <w:r>
+        <w:t>Una parte especial de las manos son las uñas, que deben cuidarse, pues ellas están en contacto visual directo con los clientes y pueden reflejar descuido. Lo recomendable es que las uñas se mantengan cortas, limpias y limadas, si las va a llevar pintadas emplee colores claros.</w:t>
+      </w:r>
+    </w:p>
+    <w:p>
+      <w:pPr>
+        <w:pStyle w:val="Prrafodelista"/>
+        <w:ind w:left="1429" w:firstLine="0"/>
+      </w:pPr>
+    </w:p>
+    <w:p>
+      <w:pPr>
+        <w:pStyle w:val="Prrafodelista"/>
+        <w:ind w:left="1429" w:firstLine="0"/>
+      </w:pPr>
+    </w:p>
+    <w:p>
+      <w:pPr>
+        <w:pStyle w:val="Prrafodelista"/>
+        <w:ind w:left="1429" w:firstLine="0"/>
+      </w:pPr>
+    </w:p>
+    <w:p>
+      <w:pPr>
+        <w:pStyle w:val="Prrafodelista"/>
+        <w:numPr>
+          <w:ilvl w:val="0"/>
+          <w:numId w:val="33"/>
+        </w:numPr>
+        <w:rPr>
+          <w:b/>
+          <w:bCs/>
+        </w:rPr>
+      </w:pPr>
+      <w:r>
+        <w:rPr>
+          <w:b/>
+          <w:bCs/>
+        </w:rPr>
+        <w:lastRenderedPageBreak/>
+        <w:t>Uso de los perfumes y los desodorantes</w:t>
+      </w:r>
+    </w:p>
+    <w:p>
+      <w:pPr>
+        <w:pStyle w:val="Prrafodelista"/>
+        <w:ind w:left="1429" w:firstLine="0"/>
+      </w:pPr>
+      <w:r>
+        <w:t>Tanto para hombres como mujeres, se recomienda utilizar durante el día olores discretos, que destaquen su elegancia. Los olores conforman el imperceptible lenguaje de las fragancias.</w:t>
+      </w:r>
+    </w:p>
+    <w:p>
+      <w:pPr>
+        <w:pStyle w:val="Prrafodelista"/>
+        <w:numPr>
+          <w:ilvl w:val="0"/>
+          <w:numId w:val="33"/>
+        </w:numPr>
+        <w:rPr>
+          <w:b/>
+          <w:bCs/>
+        </w:rPr>
+      </w:pPr>
+      <w:r>
+        <w:rPr>
+          <w:b/>
+          <w:bCs/>
+        </w:rPr>
+        <w:t>Vestuario</w:t>
+      </w:r>
+    </w:p>
+    <w:p>
+      <w:pPr>
+        <w:pStyle w:val="Prrafodelista"/>
+        <w:ind w:left="1429" w:firstLine="0"/>
+      </w:pPr>
+      <w:r>
+        <w:t>Para las mujeres las faldas, en su largo, no debe sobrepasar los 6 centímetros por encima de la rodilla, no llevarlas demasiado ceñidas y la tela en que se confeccionen estas, así como pantalones, blusas y vestidos, no debe transparentar la ropa interior. Las blusas, si son transparentes, se deben llevar con “camisilla” debajo, tenga en cuenta además que no deben ser muy escotadas y sin mangas.</w:t>
+      </w:r>
+    </w:p>
+    <w:p>
+      <w:pPr>
+        <w:pStyle w:val="Prrafodelista"/>
+        <w:ind w:left="1429" w:firstLine="0"/>
+      </w:pPr>
+      <w:r>
+        <w:t>Para los caballeros debe tener igual cuidado como el de la mujer. Así mismo deben cuidar el largo de los pantalones con el estilo de zapato, cuidar que las medias combinen con el color del pantalón, el color de la correa o cinturón combine con los zapatos y que los puños y cuello de la camisa estén impecables.</w:t>
+      </w:r>
+    </w:p>
+    <w:p>
+      <w:pPr>
+        <w:pStyle w:val="Prrafodelista"/>
+        <w:ind w:left="1429" w:firstLine="0"/>
+      </w:pPr>
+      <w:r>
+        <w:t>Finalmente, si usted usa uniformes asignados por la empresa, consérvelos en buen estado. Recuerde que la primera impresión que captan los clientes perdura en el tiempo y es de fácil evocación.</w:t>
+      </w:r>
+    </w:p>
     <w:p/>
     <w:p/>
     <w:p/>
     <w:p/>
-    <w:p/>
-    <w:p/>
-    <w:p/>
-    <w:p/>
-    <w:p/>
-    <w:p/>
-    <w:p/>
-    <w:p/>
     <w:p>
       <w:pPr>
         <w:pStyle w:val="Ttulo1"/>
       </w:pPr>
-      <w:bookmarkStart w:id="13" w:name="_Toc180501025"/>
-      <w:r>
-        <w:lastRenderedPageBreak/>
-        <w:t>Imagen y apariencia personal (imagen profesional)</w:t>
-      </w:r>
-      <w:bookmarkEnd w:id="13"/>
-    </w:p>
-    <w:p>
-      <w:r>
-        <w:t>La imagen y la apariencia personal es el pasaporte para ingresar al mundo social y laboral. Intervienen factores como: la forma de vestir, el peinado, el lenguaje no verbal, la manera de caminar, el comportamiento y el modo en que se llevan a cabo las interrelaciones con los demás.</w:t>
-      </w:r>
-    </w:p>
-    <w:p>
-      <w:r>
-        <w:t>La imagen interna (valores, principios, creencias, conocimientos) debe estar acorde con la imagen externa (apariencia física, lenguaje corporal, presentación personal), que se transmite.</w:t>
-      </w:r>
-    </w:p>
-    <w:p>
-      <w:pPr>
-        <w:rPr>
-          <w:b/>
-          <w:bCs/>
-        </w:rPr>
-      </w:pPr>
-      <w:r>
-        <w:rPr>
-          <w:b/>
-          <w:bCs/>
-        </w:rPr>
-        <w:t>Consejos para mejorar la imagen corporal</w:t>
-      </w:r>
-    </w:p>
-    <w:p>
-      <w:pPr>
-        <w:pStyle w:val="Prrafodelista"/>
-        <w:numPr>
-          <w:ilvl w:val="0"/>
-          <w:numId w:val="33"/>
-        </w:numPr>
-        <w:rPr>
-          <w:b/>
-          <w:bCs/>
-        </w:rPr>
-      </w:pPr>
-      <w:r>
-        <w:rPr>
-          <w:b/>
-          <w:bCs/>
-        </w:rPr>
-        <w:t>Cuidar la higiene</w:t>
-      </w:r>
-    </w:p>
-    <w:p>
-      <w:pPr>
-        <w:pStyle w:val="Prrafodelista"/>
-        <w:ind w:left="1429" w:firstLine="0"/>
-      </w:pPr>
-      <w:r>
-        <w:t>Para conservar una imagen sana y saludable.</w:t>
-      </w:r>
-    </w:p>
-    <w:p>
-      <w:pPr>
-        <w:pStyle w:val="Prrafodelista"/>
-        <w:numPr>
-          <w:ilvl w:val="0"/>
-          <w:numId w:val="33"/>
-        </w:numPr>
-        <w:rPr>
-          <w:b/>
-          <w:bCs/>
-        </w:rPr>
-      </w:pPr>
-      <w:r>
-        <w:rPr>
-          <w:b/>
-          <w:bCs/>
-        </w:rPr>
-        <w:t>Seleccionar ropa cómoda</w:t>
-      </w:r>
-    </w:p>
-    <w:p>
-      <w:pPr>
-        <w:pStyle w:val="Prrafodelista"/>
-        <w:ind w:left="1429" w:firstLine="0"/>
-      </w:pPr>
-      <w:r>
-        <w:t>De corte clásico, al igual que el calzado y los demás accesorios, elegantes según la personalidad, ocasión y preferencias.</w:t>
-      </w:r>
-    </w:p>
-    <w:p>
-      <w:pPr>
-        <w:pStyle w:val="Prrafodelista"/>
-        <w:numPr>
-          <w:ilvl w:val="0"/>
-          <w:numId w:val="33"/>
-        </w:numPr>
-        <w:rPr>
-          <w:b/>
-          <w:bCs/>
-        </w:rPr>
-      </w:pPr>
-      <w:r>
-        <w:rPr>
-          <w:b/>
-          <w:bCs/>
-        </w:rPr>
-        <w:t>Buenos modales</w:t>
-      </w:r>
-    </w:p>
-    <w:p>
-      <w:pPr>
-        <w:pStyle w:val="Prrafodelista"/>
-        <w:ind w:left="1429" w:firstLine="0"/>
-      </w:pPr>
-      <w:r>
-        <w:t>Tener presente siempre que los buenos modales y las normas de cortesía contribuyen al reconocimiento de la empresa y a la generación de sentido de pertenencia entre sus colaboradores:</w:t>
-      </w:r>
-    </w:p>
-    <w:p>
-      <w:pPr>
-        <w:pStyle w:val="Prrafodelista"/>
-        <w:ind w:left="1429" w:firstLine="0"/>
-        <w:jc w:val="both"/>
-      </w:pPr>
-      <w:r>
-        <w:t>La uniformidad según la identidad corporativa y su normativa. Normalmente predomina el gusto clásico, tradicional y universalmente aceptado (traje de chaqueta oscuro, camisa clara, zapato negro o azul según el color del traje, corbata para los hombres y pañuelo para las mujeres).</w:t>
-      </w:r>
-    </w:p>
-    <w:p>
-      <w:pPr>
-        <w:pStyle w:val="Prrafodelista"/>
-        <w:ind w:left="1429" w:firstLine="0"/>
-        <w:jc w:val="both"/>
-      </w:pPr>
-      <w:r>
-        <w:t>Arreglo facial: maquillaje para las mujeres, suave y discreto. En el caso de los hombres el rostro perfectamente afeitado.</w:t>
-      </w:r>
-    </w:p>
-    <w:p>
-      <w:pPr>
-        <w:pStyle w:val="Prrafodelista"/>
-        <w:ind w:left="1429" w:firstLine="0"/>
-        <w:jc w:val="both"/>
-      </w:pPr>
-      <w:r>
-        <w:lastRenderedPageBreak/>
-        <w:t>Pulcritud corporal.</w:t>
-      </w:r>
-    </w:p>
-    <w:p>
-      <w:pPr>
-        <w:pStyle w:val="Prrafodelista"/>
-        <w:ind w:left="1429" w:firstLine="0"/>
-        <w:jc w:val="both"/>
-      </w:pPr>
-      <w:r>
-        <w:t>Cabello limpio y retirado siempre del rostro, con un corte adecuado a la edad y el trabajo.</w:t>
-      </w:r>
-    </w:p>
-    <w:p>
-      <w:pPr>
-        <w:pStyle w:val="Prrafodelista"/>
-        <w:ind w:left="1429" w:firstLine="0"/>
-        <w:jc w:val="both"/>
-      </w:pPr>
-      <w:r>
-        <w:t>Accesorios: de acuerdo con la normatividad de la empresa. Usarlo de manera sobria, para conservar la elegancia.</w:t>
-      </w:r>
-    </w:p>
-    <w:p>
-      <w:pPr>
-        <w:pStyle w:val="Prrafodelista"/>
-        <w:numPr>
-          <w:ilvl w:val="0"/>
-          <w:numId w:val="33"/>
-        </w:numPr>
-        <w:rPr>
-          <w:b/>
-          <w:bCs/>
-        </w:rPr>
-      </w:pPr>
-      <w:r>
-        <w:rPr>
-          <w:b/>
-          <w:bCs/>
-        </w:rPr>
-        <w:t>La sonrisa</w:t>
-      </w:r>
-    </w:p>
-    <w:p>
-      <w:pPr>
-        <w:pStyle w:val="Prrafodelista"/>
-        <w:ind w:left="1429" w:firstLine="0"/>
-      </w:pPr>
-      <w:r>
-        <w:t>Una sonrisa puede abrir puertas. La sonrisa contagia a los clientes de alegría, positivismo, proyecta un ambiente laboral de amabilidad y buen trato. Es la antesala para iniciar una comunicación y también el toque agradable para finalizarla. Una sonrisa transmite comprensión, aceptación, complacencia. Para garantizar una hermosa sonrisa, se debe estar pendiente de una buena higiene oral.</w:t>
-      </w:r>
-    </w:p>
-    <w:p>
-      <w:pPr>
-        <w:pStyle w:val="Prrafodelista"/>
-        <w:numPr>
-          <w:ilvl w:val="0"/>
-          <w:numId w:val="33"/>
-        </w:numPr>
-        <w:rPr>
-          <w:b/>
-          <w:bCs/>
-        </w:rPr>
-      </w:pPr>
-      <w:r>
-        <w:rPr>
-          <w:b/>
-          <w:bCs/>
-        </w:rPr>
-        <w:t>La imagen en sus manos</w:t>
-      </w:r>
-    </w:p>
-    <w:p>
-      <w:pPr>
-        <w:pStyle w:val="Prrafodelista"/>
-        <w:ind w:left="1429" w:firstLine="0"/>
-      </w:pPr>
-      <w:r>
-        <w:t>Las manos son otro elemento del cuerpo, es la conexión con la piel del otro que puede comunicar cariño, respeto, familiaridad, aprecio, acogida, confianza. Las manos acompañan las palabras, se emplean para enfatizar, pero puede llegar a hacerse una lectura de autoritarismo, cuando se exagera en su uso y en la intensidad de los movimientos.</w:t>
-      </w:r>
-    </w:p>
-    <w:p>
-      <w:pPr>
-        <w:pStyle w:val="Prrafodelista"/>
-        <w:ind w:left="1429" w:firstLine="0"/>
-      </w:pPr>
-      <w:r>
-        <w:t>Una parte especial de las manos son las uñas, que deben cuidarse, pues ellas están en contacto visual directo con los clientes y pueden reflejar descuido. Lo recomendable es que las uñas se mantengan cortas, limpias y limadas, si las va a llevar pintadas emplee colores claros.</w:t>
-      </w:r>
-    </w:p>
-    <w:p>
-      <w:pPr>
-        <w:pStyle w:val="Prrafodelista"/>
-        <w:ind w:left="1429" w:firstLine="0"/>
-      </w:pPr>
-    </w:p>
-    <w:p>
-      <w:pPr>
-        <w:pStyle w:val="Prrafodelista"/>
-        <w:ind w:left="1429" w:firstLine="0"/>
-      </w:pPr>
-    </w:p>
-    <w:p>
-      <w:pPr>
-        <w:pStyle w:val="Prrafodelista"/>
-        <w:ind w:left="1429" w:firstLine="0"/>
-      </w:pPr>
-    </w:p>
-    <w:p>
-      <w:pPr>
-        <w:pStyle w:val="Prrafodelista"/>
-        <w:numPr>
-          <w:ilvl w:val="0"/>
-          <w:numId w:val="33"/>
-        </w:numPr>
-        <w:rPr>
-          <w:b/>
-          <w:bCs/>
-        </w:rPr>
-      </w:pPr>
-      <w:r>
-        <w:rPr>
-          <w:b/>
-          <w:bCs/>
-        </w:rPr>
-        <w:lastRenderedPageBreak/>
-        <w:t>Uso de los perfumes y los desodorantes</w:t>
-      </w:r>
-    </w:p>
-    <w:p>
-      <w:pPr>
-        <w:pStyle w:val="Prrafodelista"/>
-        <w:ind w:left="1429" w:firstLine="0"/>
-      </w:pPr>
-      <w:r>
-        <w:t>Tanto para hombres como mujeres, se recomienda utilizar durante el día olores discretos, que destaquen su elegancia. Los olores conforman el imperceptible lenguaje de las fragancias.</w:t>
-      </w:r>
-    </w:p>
-    <w:p>
-      <w:pPr>
-        <w:pStyle w:val="Prrafodelista"/>
-        <w:numPr>
-          <w:ilvl w:val="0"/>
-          <w:numId w:val="33"/>
-        </w:numPr>
-        <w:rPr>
-          <w:b/>
-          <w:bCs/>
-        </w:rPr>
-      </w:pPr>
-      <w:r>
-        <w:rPr>
-          <w:b/>
-          <w:bCs/>
-        </w:rPr>
-        <w:t>Vestuario</w:t>
-      </w:r>
-    </w:p>
-    <w:p>
-      <w:pPr>
-        <w:pStyle w:val="Prrafodelista"/>
-        <w:ind w:left="1429" w:firstLine="0"/>
-      </w:pPr>
-      <w:r>
-        <w:t>Para las mujeres las faldas, en su largo, no debe sobrepasar los 6 centímetros por encima de la rodilla, no llevarlas demasiado ceñidas y la tela en que se confeccionen estas, así como pantalones, blusas y vestidos, no debe transparentar la ropa interior. Las blusas, si son transparentes, se deben llevar con “camisilla” debajo, tenga en cuenta además que no deben ser muy escotadas y sin mangas.</w:t>
-      </w:r>
-    </w:p>
-    <w:p>
-      <w:pPr>
-        <w:pStyle w:val="Prrafodelista"/>
-        <w:ind w:left="1429" w:firstLine="0"/>
-      </w:pPr>
-      <w:r>
-        <w:t>Para los caballeros debe tener igual cuidado como el de la mujer. Así mismo deben cuidar el largo de los pantalones con el estilo de zapato, cuidar que las medias combinen con el color del pantalón, el color de la correa o cinturón combine con los zapatos y que los puños y cuello de la camisa estén impecables.</w:t>
-      </w:r>
-    </w:p>
-    <w:p>
-      <w:pPr>
-        <w:pStyle w:val="Prrafodelista"/>
-        <w:ind w:left="1429" w:firstLine="0"/>
-      </w:pPr>
-      <w:r>
-        <w:t>Finalmente, si usted usa uniformes asignados por la empresa, consérvelos en buen estado. Recuerde que la primera impresión que captan los clientes perdura en el tiempo y es de fácil evocación.</w:t>
-      </w:r>
-    </w:p>
-    <w:p/>
-    <w:p/>
-    <w:p/>
-    <w:p/>
-    <w:p>
-      <w:pPr>
-        <w:pStyle w:val="Ttulo1"/>
-      </w:pPr>
-      <w:bookmarkStart w:id="14" w:name="_Toc180501026"/>
+      <w:bookmarkStart w:id="15" w:name="_Toc181699761"/>
       <w:r>
         <w:lastRenderedPageBreak/>
         <w:t>Valores organizacionales</w:t>
       </w:r>
-      <w:bookmarkEnd w:id="14"/>
+      <w:bookmarkEnd w:id="15"/>
     </w:p>
     <w:p>
       <w:r>
@@ -5218,8 +5284,10 @@
           <w14:ligatures w14:val="none"/>
         </w:rPr>
       </w:pPr>
-      <w:bookmarkStart w:id="15" w:name="_Toc180501027"/>
-      <w:bookmarkEnd w:id="15"/>
+      <w:bookmarkStart w:id="16" w:name="_Toc180501027"/>
+      <w:bookmarkStart w:id="17" w:name="_Toc181699762"/>
+      <w:bookmarkEnd w:id="16"/>
+      <w:bookmarkEnd w:id="17"/>
     </w:p>
     <w:p>
       <w:pPr>
@@ -5248,18 +5316,20 @@
           <w14:ligatures w14:val="none"/>
         </w:rPr>
       </w:pPr>
-      <w:bookmarkStart w:id="16" w:name="_Toc180501028"/>
-      <w:bookmarkEnd w:id="16"/>
+      <w:bookmarkStart w:id="18" w:name="_Toc180501028"/>
+      <w:bookmarkStart w:id="19" w:name="_Toc181699763"/>
+      <w:bookmarkEnd w:id="18"/>
+      <w:bookmarkEnd w:id="19"/>
     </w:p>
     <w:p>
       <w:pPr>
         <w:pStyle w:val="Ttulo2"/>
       </w:pPr>
-      <w:bookmarkStart w:id="17" w:name="_Toc180501029"/>
+      <w:bookmarkStart w:id="20" w:name="_Toc181699764"/>
       <w:r>
         <w:t>Beneficios de los valores organizacionales</w:t>
       </w:r>
-      <w:bookmarkEnd w:id="17"/>
+      <w:bookmarkEnd w:id="20"/>
     </w:p>
     <w:p>
       <w:pPr>
@@ -5317,11 +5387,11 @@
       <w:pPr>
         <w:pStyle w:val="Ttulo2"/>
       </w:pPr>
-      <w:bookmarkStart w:id="18" w:name="_Toc180501030"/>
+      <w:bookmarkStart w:id="21" w:name="_Toc181699765"/>
       <w:r>
         <w:t>Compromiso organizativo</w:t>
       </w:r>
-      <w:bookmarkEnd w:id="18"/>
+      <w:bookmarkEnd w:id="21"/>
     </w:p>
     <w:p>
       <w:r>
@@ -5349,12 +5419,12 @@
         </w:numPr>
         <w:ind w:left="1068"/>
       </w:pPr>
-      <w:bookmarkStart w:id="19" w:name="_Toc180501031"/>
+      <w:bookmarkStart w:id="22" w:name="_Toc181699766"/>
       <w:r>
         <w:lastRenderedPageBreak/>
         <w:t>Síntesis</w:t>
       </w:r>
-      <w:bookmarkEnd w:id="19"/>
+      <w:bookmarkEnd w:id="22"/>
     </w:p>
     <w:p>
       <w:pPr>
@@ -5517,12 +5587,12 @@
         </w:numPr>
         <w:ind w:left="1068"/>
       </w:pPr>
-      <w:bookmarkStart w:id="20" w:name="_Toc180501032"/>
+      <w:bookmarkStart w:id="23" w:name="_Toc181699767"/>
       <w:r>
         <w:lastRenderedPageBreak/>
         <w:t>Glosario</w:t>
       </w:r>
-      <w:bookmarkEnd w:id="20"/>
+      <w:bookmarkEnd w:id="23"/>
     </w:p>
     <w:p>
       <w:pPr>
@@ -5730,7 +5800,7 @@
         </w:numPr>
         <w:ind w:left="1068"/>
       </w:pPr>
-      <w:bookmarkStart w:id="21" w:name="_Toc180501033"/>
+      <w:bookmarkStart w:id="24" w:name="_Toc181699768"/>
       <w:r>
         <w:rPr>
           <w:bdr w:val="none" w:sz="0" w:space="0" w:color="auto" w:frame="1"/>
@@ -5738,7 +5808,7 @@
         <w:lastRenderedPageBreak/>
         <w:t>Referencias bibliográficas</w:t>
       </w:r>
-      <w:bookmarkEnd w:id="21"/>
+      <w:bookmarkEnd w:id="24"/>
     </w:p>
     <w:p>
       <w:pPr>
@@ -6099,12 +6169,12 @@
         </w:numPr>
         <w:ind w:left="708"/>
       </w:pPr>
-      <w:bookmarkStart w:id="22" w:name="_Toc180501034"/>
+      <w:bookmarkStart w:id="25" w:name="_Toc181699769"/>
       <w:r>
         <w:lastRenderedPageBreak/>
         <w:t>Créditos</w:t>
       </w:r>
-      <w:bookmarkEnd w:id="22"/>
+      <w:bookmarkEnd w:id="25"/>
     </w:p>
     <w:tbl>
       <w:tblPr>
@@ -6133,7 +6203,7 @@
             <w:pPr>
               <w:pStyle w:val="TextoTablas"/>
             </w:pPr>
-            <w:bookmarkStart w:id="23" w:name="_Hlk178684272"/>
+            <w:bookmarkStart w:id="26" w:name="_Hlk178684272"/>
             <w:r>
               <w:t>Nombre</w:t>
             </w:r>
@@ -6626,7 +6696,19 @@
               <w:rPr>
                 <w:rStyle w:val="Extranjerismo"/>
               </w:rPr>
-              <w:t>full-stack</w:t>
+              <w:t>full</w:t>
+            </w:r>
+            <w:r>
+              <w:rPr>
+                <w:rStyle w:val="Extranjerismo"/>
+              </w:rPr>
+              <w:t xml:space="preserve"> </w:t>
+            </w:r>
+            <w:r>
+              <w:rPr>
+                <w:rStyle w:val="Extranjerismo"/>
+              </w:rPr>
+              <w:t>stack</w:t>
             </w:r>
           </w:p>
         </w:tc>
@@ -6682,7 +6764,19 @@
               <w:rPr>
                 <w:rStyle w:val="Extranjerismo"/>
               </w:rPr>
-              <w:t>full-stack</w:t>
+              <w:t>full</w:t>
+            </w:r>
+            <w:r>
+              <w:rPr>
+                <w:rStyle w:val="Extranjerismo"/>
+              </w:rPr>
+              <w:t xml:space="preserve"> </w:t>
+            </w:r>
+            <w:r>
+              <w:rPr>
+                <w:rStyle w:val="Extranjerismo"/>
+              </w:rPr>
+              <w:t>stack</w:t>
             </w:r>
             <w:r>
               <w:t xml:space="preserve"> junior</w:t>
@@ -6845,7 +6939,7 @@
           </w:p>
         </w:tc>
       </w:tr>
-      <w:bookmarkEnd w:id="23"/>
+      <w:bookmarkEnd w:id="26"/>
     </w:tbl>
     <w:p>
       <w:pPr>
@@ -12846,10 +12940,6 @@
 </file>
 
 <file path=customXml/item1.xml><?xml version="1.0" encoding="utf-8"?>
-<b:Sources xmlns:b="http://schemas.openxmlformats.org/officeDocument/2006/bibliography" xmlns="http://schemas.openxmlformats.org/officeDocument/2006/bibliography" SelectedStyle="\APASixthEditionOfficeOnline.xsl" StyleName="APA" Version="6"/>
-</file>
-
-<file path=customXml/item2.xml><?xml version="1.0" encoding="utf-8"?>
 <p:properties xmlns:p="http://schemas.microsoft.com/office/2006/metadata/properties" xmlns:xsi="http://www.w3.org/2001/XMLSchema-instance" xmlns:pc="http://schemas.microsoft.com/office/infopath/2007/PartnerControls">
   <documentManagement>
     <TaxCatchAll xmlns="cb45339b-ced9-4d0d-8f64-77573914d53b" xsi:nil="true"/>
@@ -12860,7 +12950,20 @@
 </p:properties>
 </file>
 
+<file path=customXml/item2.xml><?xml version="1.0" encoding="utf-8"?>
+<b:Sources xmlns:b="http://schemas.openxmlformats.org/officeDocument/2006/bibliography" xmlns="http://schemas.openxmlformats.org/officeDocument/2006/bibliography" SelectedStyle="\APASixthEditionOfficeOnline.xsl" StyleName="APA" Version="6"/>
+</file>
+
 <file path=customXml/item3.xml><?xml version="1.0" encoding="utf-8"?>
+<?mso-contentType ?>
+<FormTemplates xmlns="http://schemas.microsoft.com/sharepoint/v3/contenttype/forms">
+  <Display>DocumentLibraryForm</Display>
+  <Edit>DocumentLibraryForm</Edit>
+  <New>DocumentLibraryForm</New>
+</FormTemplates>
+</file>
+
+<file path=customXml/item4.xml><?xml version="1.0" encoding="utf-8"?>
 <ct:contentTypeSchema xmlns:ct="http://schemas.microsoft.com/office/2006/metadata/contentType" xmlns:ma="http://schemas.microsoft.com/office/2006/metadata/properties/metaAttributes" ct:_="" ma:_="" ma:contentTypeName="Documento" ma:contentTypeID="0x01010049282E1EDBE9234EA9E6D38F720E265F" ma:contentTypeVersion="15" ma:contentTypeDescription="Crear nuevo documento." ma:contentTypeScope="" ma:versionID="b31c7aa9eaf043a08b87120b3c4916e3">
   <xsd:schema xmlns:xsd="http://www.w3.org/2001/XMLSchema" xmlns:xs="http://www.w3.org/2001/XMLSchema" xmlns:p="http://schemas.microsoft.com/office/2006/metadata/properties" xmlns:ns2="cb45339b-ced9-4d0d-8f64-77573914d53b" xmlns:ns3="43a3ca16-9c26-4813-b83f-4aec9927b43f" targetNamespace="http://schemas.microsoft.com/office/2006/metadata/properties" ma:root="true" ma:fieldsID="3533d065b04d75c457075bc55f1f5315" ns2:_="" ns3:_="">
     <xsd:import namespace="cb45339b-ced9-4d0d-8f64-77573914d53b"/>
@@ -13095,24 +13198,7 @@
 </ct:contentTypeSchema>
 </file>
 
-<file path=customXml/item4.xml><?xml version="1.0" encoding="utf-8"?>
-<?mso-contentType ?>
-<FormTemplates xmlns="http://schemas.microsoft.com/sharepoint/v3/contenttype/forms">
-  <Display>DocumentLibraryForm</Display>
-  <Edit>DocumentLibraryForm</Edit>
-  <New>DocumentLibraryForm</New>
-</FormTemplates>
-</file>
-
 <file path=customXml/itemProps1.xml><?xml version="1.0" encoding="utf-8"?>
-<ds:datastoreItem xmlns:ds="http://schemas.openxmlformats.org/officeDocument/2006/customXml" ds:itemID="{A9F2CEBA-C824-4C86-81A8-E32CBD0EB92D}">
-  <ds:schemaRefs>
-    <ds:schemaRef ds:uri="http://schemas.openxmlformats.org/officeDocument/2006/bibliography"/>
-  </ds:schemaRefs>
-</ds:datastoreItem>
-</file>
-
-<file path=customXml/itemProps2.xml><?xml version="1.0" encoding="utf-8"?>
 <ds:datastoreItem xmlns:ds="http://schemas.openxmlformats.org/officeDocument/2006/customXml" ds:itemID="{26259216-AD86-464A-AEAD-95B1F9E17392}">
   <ds:schemaRefs>
     <ds:schemaRef ds:uri="http://schemas.microsoft.com/office/2006/metadata/properties"/>
@@ -13123,7 +13209,23 @@
 </ds:datastoreItem>
 </file>
 
+<file path=customXml/itemProps2.xml><?xml version="1.0" encoding="utf-8"?>
+<ds:datastoreItem xmlns:ds="http://schemas.openxmlformats.org/officeDocument/2006/customXml" ds:itemID="{A9F2CEBA-C824-4C86-81A8-E32CBD0EB92D}">
+  <ds:schemaRefs>
+    <ds:schemaRef ds:uri="http://schemas.openxmlformats.org/officeDocument/2006/bibliography"/>
+  </ds:schemaRefs>
+</ds:datastoreItem>
+</file>
+
 <file path=customXml/itemProps3.xml><?xml version="1.0" encoding="utf-8"?>
+<ds:datastoreItem xmlns:ds="http://schemas.openxmlformats.org/officeDocument/2006/customXml" ds:itemID="{D00A4A46-BDBD-48AC-87B9-2BA42D9CC06F}">
+  <ds:schemaRefs>
+    <ds:schemaRef ds:uri="http://schemas.microsoft.com/sharepoint/v3/contenttype/forms"/>
+  </ds:schemaRefs>
+</ds:datastoreItem>
+</file>
+
+<file path=customXml/itemProps4.xml><?xml version="1.0" encoding="utf-8"?>
 <ds:datastoreItem xmlns:ds="http://schemas.openxmlformats.org/officeDocument/2006/customXml" ds:itemID="{0BC4A0A4-89EA-4C0C-9011-C1B351E892BC}">
   <ds:schemaRefs>
     <ds:schemaRef ds:uri="http://schemas.microsoft.com/office/2006/metadata/contentType"/>
@@ -13140,12 +13242,4 @@
     <ds:schemaRef ds:uri="http://schemas.microsoft.com/internal/obd"/>
   </ds:schemaRefs>
 </ds:datastoreItem>
-</file>
-
-<file path=customXml/itemProps4.xml><?xml version="1.0" encoding="utf-8"?>
-<ds:datastoreItem xmlns:ds="http://schemas.openxmlformats.org/officeDocument/2006/customXml" ds:itemID="{D00A4A46-BDBD-48AC-87B9-2BA42D9CC06F}">
-  <ds:schemaRefs>
-    <ds:schemaRef ds:uri="http://schemas.microsoft.com/sharepoint/v3/contenttype/forms"/>
-  </ds:schemaRefs>
-</ds:datastoreItem>
 </file>
</xml_diff>